<commit_message>
commit before lab 6
</commit_message>
<xml_diff>
--- a/Lab 2/Assignment 2.docx
+++ b/Lab 2/Assignment 2.docx
@@ -102,6 +102,35 @@
           <w:szCs w:val="21"/>
         </w:rPr>
       </w:pPr>
+      <w:r>
+        <w:rPr>
+          <w:rFonts w:ascii="Consolas" w:eastAsia="Times New Roman" w:hAnsi="Consolas" w:cs="Times New Roman"/>
+          <w:color w:val="D4D4D4"/>
+          <w:sz w:val="21"/>
+          <w:szCs w:val="21"/>
+        </w:rPr>
+        <w:t>//import the domain name system (</w:t>
+      </w:r>
+      <w:proofErr w:type="spellStart"/>
+      <w:r>
+        <w:rPr>
+          <w:rFonts w:ascii="Consolas" w:eastAsia="Times New Roman" w:hAnsi="Consolas" w:cs="Times New Roman"/>
+          <w:color w:val="D4D4D4"/>
+          <w:sz w:val="21"/>
+          <w:szCs w:val="21"/>
+        </w:rPr>
+        <w:t>dns</w:t>
+      </w:r>
+      <w:proofErr w:type="spellEnd"/>
+      <w:r>
+        <w:rPr>
+          <w:rFonts w:ascii="Consolas" w:eastAsia="Times New Roman" w:hAnsi="Consolas" w:cs="Times New Roman"/>
+          <w:color w:val="D4D4D4"/>
+          <w:sz w:val="21"/>
+          <w:szCs w:val="21"/>
+        </w:rPr>
+        <w:t>)</w:t>
+      </w:r>
     </w:p>
     <w:p>
       <w:pPr>
@@ -236,7 +265,17 @@
           <w:sz w:val="21"/>
           <w:szCs w:val="21"/>
         </w:rPr>
-        <w:t> { </w:t>
+        <w:t> </w:t>
+      </w:r>
+      <w:proofErr w:type="gramStart"/>
+      <w:r>
+        <w:rPr>
+          <w:rFonts w:ascii="Consolas" w:eastAsia="Times New Roman" w:hAnsi="Consolas" w:cs="Times New Roman"/>
+          <w:color w:val="D4D4D4"/>
+          <w:sz w:val="21"/>
+          <w:szCs w:val="21"/>
+        </w:rPr>
+        <w:t>{ </w:t>
       </w:r>
       <w:proofErr w:type="spellStart"/>
       <w:r>
@@ -249,6 +288,7 @@
         <w:t>promisify</w:t>
       </w:r>
       <w:proofErr w:type="spellEnd"/>
+      <w:proofErr w:type="gramEnd"/>
       <w:r>
         <w:rPr>
           <w:rFonts w:ascii="Consolas" w:eastAsia="Times New Roman" w:hAnsi="Consolas" w:cs="Times New Roman"/>
@@ -409,6 +449,27 @@
       <w:r>
         <w:rPr>
           <w:rFonts w:ascii="Consolas" w:eastAsia="Times New Roman" w:hAnsi="Consolas" w:cs="Times New Roman"/>
+          <w:color w:val="D4D4D4"/>
+          <w:sz w:val="21"/>
+          <w:szCs w:val="21"/>
+        </w:rPr>
+        <w:t>//transfers call back base function to promise base</w:t>
+      </w:r>
+    </w:p>
+    <w:p>
+      <w:pPr>
+        <w:shd w:val="clear" w:color="auto" w:fill="1E1E1E"/>
+        <w:spacing w:after="0" w:line="285" w:lineRule="atLeast"/>
+        <w:rPr>
+          <w:rFonts w:ascii="Consolas" w:eastAsia="Times New Roman" w:hAnsi="Consolas" w:cs="Times New Roman"/>
+          <w:color w:val="D4D4D4"/>
+          <w:sz w:val="21"/>
+          <w:szCs w:val="21"/>
+        </w:rPr>
+      </w:pPr>
+      <w:r>
+        <w:rPr>
+          <w:rFonts w:ascii="Consolas" w:eastAsia="Times New Roman" w:hAnsi="Consolas" w:cs="Times New Roman"/>
           <w:color w:val="569CD6"/>
           <w:sz w:val="21"/>
           <w:szCs w:val="21"/>
@@ -462,6 +523,7 @@
         </w:rPr>
         <w:t>(</w:t>
       </w:r>
+      <w:proofErr w:type="gramStart"/>
       <w:r>
         <w:rPr>
           <w:rFonts w:ascii="Consolas" w:eastAsia="Times New Roman" w:hAnsi="Consolas" w:cs="Times New Roman"/>
@@ -487,7 +549,17 @@
           <w:sz w:val="21"/>
           <w:szCs w:val="21"/>
         </w:rPr>
-        <w:t>resolve4</w:t>
+        <w:t>resolve</w:t>
+      </w:r>
+      <w:proofErr w:type="gramEnd"/>
+      <w:r>
+        <w:rPr>
+          <w:rFonts w:ascii="Consolas" w:eastAsia="Times New Roman" w:hAnsi="Consolas" w:cs="Times New Roman"/>
+          <w:color w:val="DCDCAA"/>
+          <w:sz w:val="21"/>
+          <w:szCs w:val="21"/>
+        </w:rPr>
+        <w:t>4</w:t>
       </w:r>
       <w:r>
         <w:rPr>
@@ -510,6 +582,35 @@
           <w:szCs w:val="21"/>
         </w:rPr>
       </w:pPr>
+      <w:r>
+        <w:rPr>
+          <w:rFonts w:ascii="Consolas" w:eastAsia="Times New Roman" w:hAnsi="Consolas" w:cs="Times New Roman"/>
+          <w:color w:val="D4D4D4"/>
+          <w:sz w:val="21"/>
+          <w:szCs w:val="21"/>
+        </w:rPr>
+        <w:t xml:space="preserve">//I have the </w:t>
+      </w:r>
+      <w:proofErr w:type="spellStart"/>
+      <w:r>
+        <w:rPr>
+          <w:rFonts w:ascii="Consolas" w:eastAsia="Times New Roman" w:hAnsi="Consolas" w:cs="Times New Roman"/>
+          <w:color w:val="D4D4D4"/>
+          <w:sz w:val="21"/>
+          <w:szCs w:val="21"/>
+        </w:rPr>
+        <w:t>hostToIpAddress</w:t>
+      </w:r>
+      <w:proofErr w:type="spellEnd"/>
+      <w:r>
+        <w:rPr>
+          <w:rFonts w:ascii="Consolas" w:eastAsia="Times New Roman" w:hAnsi="Consolas" w:cs="Times New Roman"/>
+          <w:color w:val="D4D4D4"/>
+          <w:sz w:val="21"/>
+          <w:szCs w:val="21"/>
+        </w:rPr>
+        <w:t xml:space="preserve"> call back function here</w:t>
+      </w:r>
     </w:p>
     <w:p>
       <w:pPr>
@@ -559,6 +660,7 @@
         <w:t> </w:t>
       </w:r>
       <w:proofErr w:type="spellStart"/>
+      <w:proofErr w:type="gramStart"/>
       <w:r>
         <w:rPr>
           <w:rFonts w:ascii="Consolas" w:eastAsia="Times New Roman" w:hAnsi="Consolas" w:cs="Times New Roman"/>
@@ -576,7 +678,17 @@
           <w:sz w:val="21"/>
           <w:szCs w:val="21"/>
         </w:rPr>
-        <w:t>() {</w:t>
+        <w:t>(</w:t>
+      </w:r>
+      <w:proofErr w:type="gramEnd"/>
+      <w:r>
+        <w:rPr>
+          <w:rFonts w:ascii="Consolas" w:eastAsia="Times New Roman" w:hAnsi="Consolas" w:cs="Times New Roman"/>
+          <w:color w:val="D4D4D4"/>
+          <w:sz w:val="21"/>
+          <w:szCs w:val="21"/>
+        </w:rPr>
+        <w:t>) {</w:t>
       </w:r>
     </w:p>
     <w:p>
@@ -646,6 +758,7 @@
         <w:t>url</w:t>
       </w:r>
       <w:proofErr w:type="spellEnd"/>
+      <w:proofErr w:type="gramStart"/>
       <w:r>
         <w:rPr>
           <w:rFonts w:ascii="Consolas" w:eastAsia="Times New Roman" w:hAnsi="Consolas" w:cs="Times New Roman"/>
@@ -664,6 +777,7 @@
         </w:rPr>
         <w:t>then</w:t>
       </w:r>
+      <w:proofErr w:type="gramEnd"/>
       <w:r>
         <w:rPr>
           <w:rFonts w:ascii="Consolas" w:eastAsia="Times New Roman" w:hAnsi="Consolas" w:cs="Times New Roman"/>
@@ -723,6 +837,7 @@
         </w:rPr>
         <w:t>    </w:t>
       </w:r>
+      <w:proofErr w:type="gramStart"/>
       <w:r>
         <w:rPr>
           <w:rFonts w:ascii="Consolas" w:eastAsia="Times New Roman" w:hAnsi="Consolas" w:cs="Times New Roman"/>
@@ -759,6 +874,7 @@
         </w:rPr>
         <w:t>(</w:t>
       </w:r>
+      <w:proofErr w:type="gramEnd"/>
       <w:r>
         <w:rPr>
           <w:rFonts w:ascii="Consolas" w:eastAsia="Times New Roman" w:hAnsi="Consolas" w:cs="Times New Roman"/>
@@ -920,6 +1036,7 @@
         </w:rPr>
       </w:pPr>
       <w:proofErr w:type="spellStart"/>
+      <w:proofErr w:type="gramStart"/>
       <w:r>
         <w:rPr>
           <w:rFonts w:ascii="Consolas" w:eastAsia="Times New Roman" w:hAnsi="Consolas" w:cs="Times New Roman"/>
@@ -937,7 +1054,17 @@
           <w:sz w:val="21"/>
           <w:szCs w:val="21"/>
         </w:rPr>
-        <w:t>();</w:t>
+        <w:t>(</w:t>
+      </w:r>
+      <w:proofErr w:type="gramEnd"/>
+      <w:r>
+        <w:rPr>
+          <w:rFonts w:ascii="Consolas" w:eastAsia="Times New Roman" w:hAnsi="Consolas" w:cs="Times New Roman"/>
+          <w:color w:val="D4D4D4"/>
+          <w:sz w:val="21"/>
+          <w:szCs w:val="21"/>
+        </w:rPr>
+        <w:t>);</w:t>
       </w:r>
     </w:p>
     <w:p>
@@ -1012,6 +1139,7 @@
         <w:t xml:space="preserve">Create a web server that's going to send a response of big image (bigger then 3MB) to any client that sends a request to your specified </w:t>
       </w:r>
       <w:proofErr w:type="spellStart"/>
+      <w:proofErr w:type="gramStart"/>
       <w:r>
         <w:rPr>
           <w:rFonts w:ascii="Times New Roman" w:hAnsi="Times New Roman" w:cs="Times New Roman"/>
@@ -1021,13 +1149,32 @@
         <w:t>server:port</w:t>
       </w:r>
       <w:proofErr w:type="spellEnd"/>
+      <w:proofErr w:type="gramEnd"/>
       <w:r>
         <w:rPr>
           <w:rFonts w:ascii="Times New Roman" w:hAnsi="Times New Roman" w:cs="Times New Roman"/>
           <w:sz w:val="24"/>
           <w:szCs w:val="24"/>
         </w:rPr>
-        <w:t>. Use the best way for performance. (Try to solve this in many different ways and inspect the loading time in the browser and send many requests to see the performance differences)</w:t>
+        <w:t xml:space="preserve">. Use the best way for performance. (Try to solve this in </w:t>
+      </w:r>
+      <w:proofErr w:type="gramStart"/>
+      <w:r>
+        <w:rPr>
+          <w:rFonts w:ascii="Times New Roman" w:hAnsi="Times New Roman" w:cs="Times New Roman"/>
+          <w:sz w:val="24"/>
+          <w:szCs w:val="24"/>
+        </w:rPr>
+        <w:t>many different ways</w:t>
+      </w:r>
+      <w:proofErr w:type="gramEnd"/>
+      <w:r>
+        <w:rPr>
+          <w:rFonts w:ascii="Times New Roman" w:hAnsi="Times New Roman" w:cs="Times New Roman"/>
+          <w:sz w:val="24"/>
+          <w:szCs w:val="24"/>
+        </w:rPr>
+        <w:t xml:space="preserve"> and inspect the loading time in the browser and send many requests to see the performance differences)</w:t>
       </w:r>
     </w:p>
     <w:p>
@@ -1257,6 +1404,7 @@
         </w:rPr>
         <w:t>"http"</w:t>
       </w:r>
+      <w:proofErr w:type="gramStart"/>
       <w:r>
         <w:rPr>
           <w:rFonts w:ascii="Consolas" w:eastAsia="Times New Roman" w:hAnsi="Consolas" w:cs="Times New Roman"/>
@@ -1277,6 +1425,7 @@
         <w:t>createServer</w:t>
       </w:r>
       <w:proofErr w:type="spellEnd"/>
+      <w:proofErr w:type="gramEnd"/>
       <w:r>
         <w:rPr>
           <w:rFonts w:ascii="Consolas" w:eastAsia="Times New Roman" w:hAnsi="Consolas" w:cs="Times New Roman"/>
@@ -1583,6 +1732,7 @@
         <w:t> = </w:t>
       </w:r>
       <w:proofErr w:type="spellStart"/>
+      <w:proofErr w:type="gramStart"/>
       <w:r>
         <w:rPr>
           <w:rFonts w:ascii="Consolas" w:eastAsia="Times New Roman" w:hAnsi="Consolas" w:cs="Times New Roman"/>
@@ -1611,6 +1761,7 @@
         <w:t>join</w:t>
       </w:r>
       <w:proofErr w:type="spellEnd"/>
+      <w:proofErr w:type="gramEnd"/>
       <w:r>
         <w:rPr>
           <w:rFonts w:ascii="Consolas" w:eastAsia="Times New Roman" w:hAnsi="Consolas" w:cs="Times New Roman"/>
@@ -1719,7 +1870,17 @@
           <w:sz w:val="21"/>
           <w:szCs w:val="21"/>
         </w:rPr>
-        <w:t>  .</w:t>
+        <w:t>  </w:t>
+      </w:r>
+      <w:proofErr w:type="gramStart"/>
+      <w:r>
+        <w:rPr>
+          <w:rFonts w:ascii="Consolas" w:eastAsia="Times New Roman" w:hAnsi="Consolas" w:cs="Times New Roman"/>
+          <w:color w:val="D4D4D4"/>
+          <w:sz w:val="21"/>
+          <w:szCs w:val="21"/>
+        </w:rPr>
+        <w:t>.</w:t>
       </w:r>
       <w:r>
         <w:rPr>
@@ -1730,6 +1891,7 @@
         </w:rPr>
         <w:t>on</w:t>
       </w:r>
+      <w:proofErr w:type="gramEnd"/>
       <w:r>
         <w:rPr>
           <w:rFonts w:ascii="Consolas" w:eastAsia="Times New Roman" w:hAnsi="Consolas" w:cs="Times New Roman"/>
@@ -1869,6 +2031,7 @@
         <w:t> = </w:t>
       </w:r>
       <w:proofErr w:type="spellStart"/>
+      <w:proofErr w:type="gramStart"/>
       <w:r>
         <w:rPr>
           <w:rFonts w:ascii="Consolas" w:eastAsia="Times New Roman" w:hAnsi="Consolas" w:cs="Times New Roman"/>
@@ -1897,6 +2060,7 @@
         <w:t>statSync</w:t>
       </w:r>
       <w:proofErr w:type="spellEnd"/>
+      <w:proofErr w:type="gramEnd"/>
       <w:r>
         <w:rPr>
           <w:rFonts w:ascii="Consolas" w:eastAsia="Times New Roman" w:hAnsi="Consolas" w:cs="Times New Roman"/>
@@ -1960,6 +2124,7 @@
         <w:t>    </w:t>
       </w:r>
       <w:proofErr w:type="spellStart"/>
+      <w:proofErr w:type="gramStart"/>
       <w:r>
         <w:rPr>
           <w:rFonts w:ascii="Consolas" w:eastAsia="Times New Roman" w:hAnsi="Consolas" w:cs="Times New Roman"/>
@@ -1988,6 +2153,7 @@
         <w:t>writeHead</w:t>
       </w:r>
       <w:proofErr w:type="spellEnd"/>
+      <w:proofErr w:type="gramEnd"/>
       <w:r>
         <w:rPr>
           <w:rFonts w:ascii="Consolas" w:eastAsia="Times New Roman" w:hAnsi="Consolas" w:cs="Times New Roman"/>
@@ -2034,6 +2200,7 @@
           <w:sz w:val="21"/>
           <w:szCs w:val="21"/>
         </w:rPr>
+        <w:lastRenderedPageBreak/>
         <w:t>      </w:t>
       </w:r>
       <w:r>
@@ -2130,6 +2297,7 @@
         <w:t> </w:t>
       </w:r>
       <w:proofErr w:type="spellStart"/>
+      <w:proofErr w:type="gramStart"/>
       <w:r>
         <w:rPr>
           <w:rFonts w:ascii="Consolas" w:eastAsia="Times New Roman" w:hAnsi="Consolas" w:cs="Times New Roman"/>
@@ -2158,6 +2326,7 @@
         <w:t>size</w:t>
       </w:r>
       <w:proofErr w:type="spellEnd"/>
+      <w:proofErr w:type="gramEnd"/>
     </w:p>
     <w:p>
       <w:pPr>
@@ -2249,6 +2418,7 @@
         <w:t> = </w:t>
       </w:r>
       <w:proofErr w:type="spellStart"/>
+      <w:proofErr w:type="gramStart"/>
       <w:r>
         <w:rPr>
           <w:rFonts w:ascii="Consolas" w:eastAsia="Times New Roman" w:hAnsi="Consolas" w:cs="Times New Roman"/>
@@ -2277,6 +2447,7 @@
         <w:t>readFileSync</w:t>
       </w:r>
       <w:proofErr w:type="spellEnd"/>
+      <w:proofErr w:type="gramEnd"/>
       <w:r>
         <w:rPr>
           <w:rFonts w:ascii="Consolas" w:eastAsia="Times New Roman" w:hAnsi="Consolas" w:cs="Times New Roman"/>
@@ -2421,6 +2592,7 @@
         <w:t> </w:t>
       </w:r>
       <w:proofErr w:type="spellStart"/>
+      <w:proofErr w:type="gramStart"/>
       <w:r>
         <w:rPr>
           <w:rFonts w:ascii="Consolas" w:eastAsia="Times New Roman" w:hAnsi="Consolas" w:cs="Times New Roman"/>
@@ -2449,6 +2621,7 @@
         <w:t>size</w:t>
       </w:r>
       <w:proofErr w:type="spellEnd"/>
+      <w:proofErr w:type="gramEnd"/>
     </w:p>
     <w:p>
       <w:pPr>
@@ -2492,6 +2665,7 @@
         <w:t>    </w:t>
       </w:r>
       <w:proofErr w:type="spellStart"/>
+      <w:proofErr w:type="gramStart"/>
       <w:r>
         <w:rPr>
           <w:rFonts w:ascii="Consolas" w:eastAsia="Times New Roman" w:hAnsi="Consolas" w:cs="Times New Roman"/>
@@ -2520,6 +2694,7 @@
         <w:t>write</w:t>
       </w:r>
       <w:proofErr w:type="spellEnd"/>
+      <w:proofErr w:type="gramEnd"/>
       <w:r>
         <w:rPr>
           <w:rFonts w:ascii="Consolas" w:eastAsia="Times New Roman" w:hAnsi="Consolas" w:cs="Times New Roman"/>
@@ -2599,7 +2774,17 @@
           <w:sz w:val="21"/>
           <w:szCs w:val="21"/>
         </w:rPr>
-        <w:t>  .</w:t>
+        <w:t>  </w:t>
+      </w:r>
+      <w:proofErr w:type="gramStart"/>
+      <w:r>
+        <w:rPr>
+          <w:rFonts w:ascii="Consolas" w:eastAsia="Times New Roman" w:hAnsi="Consolas" w:cs="Times New Roman"/>
+          <w:color w:val="D4D4D4"/>
+          <w:sz w:val="21"/>
+          <w:szCs w:val="21"/>
+        </w:rPr>
+        <w:t>.</w:t>
       </w:r>
       <w:r>
         <w:rPr>
@@ -2610,6 +2795,7 @@
         </w:rPr>
         <w:t>listen</w:t>
       </w:r>
+      <w:proofErr w:type="gramEnd"/>
       <w:r>
         <w:rPr>
           <w:rFonts w:ascii="Consolas" w:eastAsia="Times New Roman" w:hAnsi="Consolas" w:cs="Times New Roman"/>
@@ -2899,6 +3085,7 @@
         <w:t>  </w:t>
       </w:r>
       <w:proofErr w:type="spellStart"/>
+      <w:proofErr w:type="gramStart"/>
       <w:r>
         <w:rPr>
           <w:rFonts w:ascii="Consolas" w:eastAsia="Times New Roman" w:hAnsi="Consolas" w:cs="Times New Roman"/>
@@ -2916,7 +3103,17 @@
           <w:sz w:val="21"/>
           <w:szCs w:val="21"/>
         </w:rPr>
-        <w:t>(() </w:t>
+        <w:t>(</w:t>
+      </w:r>
+      <w:proofErr w:type="gramEnd"/>
+      <w:r>
+        <w:rPr>
+          <w:rFonts w:ascii="Consolas" w:eastAsia="Times New Roman" w:hAnsi="Consolas" w:cs="Times New Roman"/>
+          <w:color w:val="D4D4D4"/>
+          <w:sz w:val="21"/>
+          <w:szCs w:val="21"/>
+        </w:rPr>
+        <w:t>() </w:t>
       </w:r>
       <w:r>
         <w:rPr>
@@ -3087,8 +3284,19 @@
           <w:sz w:val="21"/>
           <w:szCs w:val="21"/>
         </w:rPr>
-        <w:t>++) { }</w:t>
-      </w:r>
+        <w:t>++) </w:t>
+      </w:r>
+      <w:proofErr w:type="gramStart"/>
+      <w:r>
+        <w:rPr>
+          <w:rFonts w:ascii="Consolas" w:eastAsia="Times New Roman" w:hAnsi="Consolas" w:cs="Times New Roman"/>
+          <w:color w:val="D4D4D4"/>
+          <w:sz w:val="21"/>
+          <w:szCs w:val="21"/>
+        </w:rPr>
+        <w:t>{ }</w:t>
+      </w:r>
+      <w:proofErr w:type="gramEnd"/>
     </w:p>
     <w:p>
       <w:pPr>
@@ -3274,6 +3482,7 @@
         </w:rPr>
         <w:t> </w:t>
       </w:r>
+      <w:proofErr w:type="gramStart"/>
       <w:r>
         <w:rPr>
           <w:rFonts w:ascii="Consolas" w:eastAsia="Times New Roman" w:hAnsi="Consolas" w:cs="Times New Roman"/>
@@ -3292,6 +3501,7 @@
         </w:rPr>
         <w:t>(</w:t>
       </w:r>
+      <w:proofErr w:type="gramEnd"/>
       <w:r>
         <w:rPr>
           <w:rFonts w:ascii="Consolas" w:eastAsia="Times New Roman" w:hAnsi="Consolas" w:cs="Times New Roman"/>
@@ -3400,6 +3610,7 @@
         </w:rPr>
         <w:t> </w:t>
       </w:r>
+      <w:proofErr w:type="gramStart"/>
       <w:r>
         <w:rPr>
           <w:rFonts w:ascii="Consolas" w:eastAsia="Times New Roman" w:hAnsi="Consolas" w:cs="Times New Roman"/>
@@ -3418,6 +3629,7 @@
         </w:rPr>
         <w:t>(</w:t>
       </w:r>
+      <w:proofErr w:type="gramEnd"/>
       <w:r>
         <w:rPr>
           <w:rFonts w:ascii="Consolas" w:eastAsia="Times New Roman" w:hAnsi="Consolas" w:cs="Times New Roman"/>
@@ -3737,6 +3949,7 @@
         </w:rPr>
         <w:t> </w:t>
       </w:r>
+      <w:proofErr w:type="gramStart"/>
       <w:r>
         <w:rPr>
           <w:rFonts w:ascii="Consolas" w:eastAsia="Times New Roman" w:hAnsi="Consolas" w:cs="Times New Roman"/>
@@ -3755,6 +3968,7 @@
         </w:rPr>
         <w:t>[</w:t>
       </w:r>
+      <w:proofErr w:type="gramEnd"/>
       <w:r>
         <w:rPr>
           <w:rFonts w:ascii="Consolas" w:eastAsia="Times New Roman" w:hAnsi="Consolas" w:cs="Times New Roman"/>
@@ -4063,6 +4277,7 @@
         </w:rPr>
         <w:t>      </w:t>
       </w:r>
+      <w:proofErr w:type="gramStart"/>
       <w:r>
         <w:rPr>
           <w:rFonts w:ascii="Consolas" w:eastAsia="Times New Roman" w:hAnsi="Consolas" w:cs="Times New Roman"/>
@@ -4081,6 +4296,7 @@
         </w:rPr>
         <w:t>:</w:t>
       </w:r>
+      <w:proofErr w:type="gramEnd"/>
       <w:r>
         <w:rPr>
           <w:rFonts w:ascii="Consolas" w:eastAsia="Times New Roman" w:hAnsi="Consolas" w:cs="Times New Roman"/>
@@ -4167,6 +4383,7 @@
         </w:rPr>
         <w:t> (</w:t>
       </w:r>
+      <w:proofErr w:type="gramStart"/>
       <w:r>
         <w:rPr>
           <w:rFonts w:ascii="Consolas" w:eastAsia="Times New Roman" w:hAnsi="Consolas" w:cs="Times New Roman"/>
@@ -4183,7 +4400,17 @@
           <w:sz w:val="21"/>
           <w:szCs w:val="21"/>
         </w:rPr>
-        <w:t> !== </w:t>
+        <w:t> !</w:t>
+      </w:r>
+      <w:proofErr w:type="gramEnd"/>
+      <w:r>
+        <w:rPr>
+          <w:rFonts w:ascii="Consolas" w:eastAsia="Times New Roman" w:hAnsi="Consolas" w:cs="Times New Roman"/>
+          <w:color w:val="D4D4D4"/>
+          <w:sz w:val="21"/>
+          <w:szCs w:val="21"/>
+        </w:rPr>
+        <w:t>== </w:t>
       </w:r>
       <w:r>
         <w:rPr>
@@ -4380,8 +4607,10 @@
           <w:sz w:val="21"/>
           <w:szCs w:val="21"/>
         </w:rPr>
+        <w:lastRenderedPageBreak/>
         <w:t>      </w:t>
       </w:r>
+      <w:proofErr w:type="gramStart"/>
       <w:r>
         <w:rPr>
           <w:rFonts w:ascii="Consolas" w:eastAsia="Times New Roman" w:hAnsi="Consolas" w:cs="Times New Roman"/>
@@ -4400,6 +4629,7 @@
         </w:rPr>
         <w:t>:</w:t>
       </w:r>
+      <w:proofErr w:type="gramEnd"/>
       <w:r>
         <w:rPr>
           <w:rFonts w:ascii="Consolas" w:eastAsia="Times New Roman" w:hAnsi="Consolas" w:cs="Times New Roman"/>
@@ -4704,6 +4934,8 @@
         </w:rPr>
         <w:t>      }</w:t>
       </w:r>
+      <w:bookmarkStart w:id="0" w:name="_GoBack"/>
+      <w:bookmarkEnd w:id="0"/>
     </w:p>
     <w:p>
       <w:pPr>
@@ -4797,6 +5029,7 @@
         </w:rPr>
         <w:t>slow</w:t>
       </w:r>
+      <w:proofErr w:type="gramStart"/>
       <w:r>
         <w:rPr>
           <w:rFonts w:ascii="Consolas" w:eastAsia="Times New Roman" w:hAnsi="Consolas" w:cs="Times New Roman"/>
@@ -4815,6 +5048,7 @@
         </w:rPr>
         <w:t>done</w:t>
       </w:r>
+      <w:proofErr w:type="gramEnd"/>
       <w:r>
         <w:rPr>
           <w:rFonts w:ascii="Consolas" w:eastAsia="Times New Roman" w:hAnsi="Consolas" w:cs="Times New Roman"/>
@@ -4933,7 +5167,17 @@
           <w:sz w:val="21"/>
           <w:szCs w:val="21"/>
         </w:rPr>
-        <w:t>  .</w:t>
+        <w:t>  </w:t>
+      </w:r>
+      <w:proofErr w:type="gramStart"/>
+      <w:r>
+        <w:rPr>
+          <w:rFonts w:ascii="Consolas" w:eastAsia="Times New Roman" w:hAnsi="Consolas" w:cs="Times New Roman"/>
+          <w:color w:val="D4D4D4"/>
+          <w:sz w:val="21"/>
+          <w:szCs w:val="21"/>
+        </w:rPr>
+        <w:t>.</w:t>
       </w:r>
       <w:r>
         <w:rPr>
@@ -4944,6 +5188,7 @@
         </w:rPr>
         <w:t>fail</w:t>
       </w:r>
+      <w:proofErr w:type="gramEnd"/>
       <w:r>
         <w:rPr>
           <w:rFonts w:ascii="Consolas" w:eastAsia="Times New Roman" w:hAnsi="Consolas" w:cs="Times New Roman"/>
@@ -5131,6 +5376,7 @@
         <w:t> = </w:t>
       </w:r>
       <w:proofErr w:type="spellStart"/>
+      <w:proofErr w:type="gramStart"/>
       <w:r>
         <w:rPr>
           <w:rFonts w:ascii="Consolas" w:eastAsia="Times New Roman" w:hAnsi="Consolas" w:cs="Times New Roman"/>
@@ -5159,6 +5405,7 @@
         <w:t>readFileSync</w:t>
       </w:r>
       <w:proofErr w:type="spellEnd"/>
+      <w:proofErr w:type="gramEnd"/>
       <w:r>
         <w:rPr>
           <w:rFonts w:ascii="Consolas" w:eastAsia="Times New Roman" w:hAnsi="Consolas" w:cs="Times New Roman"/>
@@ -5303,6 +5550,7 @@
         <w:t> </w:t>
       </w:r>
       <w:proofErr w:type="spellStart"/>
+      <w:proofErr w:type="gramStart"/>
       <w:r>
         <w:rPr>
           <w:rFonts w:ascii="Consolas" w:eastAsia="Times New Roman" w:hAnsi="Consolas" w:cs="Times New Roman"/>
@@ -5331,6 +5579,7 @@
         <w:t>size</w:t>
       </w:r>
       <w:proofErr w:type="spellEnd"/>
+      <w:proofErr w:type="gramEnd"/>
     </w:p>
     <w:p>
       <w:pPr>
@@ -5374,6 +5623,7 @@
         <w:t>    </w:t>
       </w:r>
       <w:proofErr w:type="spellStart"/>
+      <w:proofErr w:type="gramStart"/>
       <w:r>
         <w:rPr>
           <w:rFonts w:ascii="Consolas" w:eastAsia="Times New Roman" w:hAnsi="Consolas" w:cs="Times New Roman"/>
@@ -5402,6 +5652,7 @@
         <w:t>write</w:t>
       </w:r>
       <w:proofErr w:type="spellEnd"/>
+      <w:proofErr w:type="gramEnd"/>
       <w:r>
         <w:rPr>
           <w:rFonts w:ascii="Consolas" w:eastAsia="Times New Roman" w:hAnsi="Consolas" w:cs="Times New Roman"/>
@@ -5481,7 +5732,17 @@
           <w:sz w:val="21"/>
           <w:szCs w:val="21"/>
         </w:rPr>
-        <w:t>  .</w:t>
+        <w:t>  </w:t>
+      </w:r>
+      <w:proofErr w:type="gramStart"/>
+      <w:r>
+        <w:rPr>
+          <w:rFonts w:ascii="Consolas" w:eastAsia="Times New Roman" w:hAnsi="Consolas" w:cs="Times New Roman"/>
+          <w:color w:val="D4D4D4"/>
+          <w:sz w:val="21"/>
+          <w:szCs w:val="21"/>
+        </w:rPr>
+        <w:t>.</w:t>
       </w:r>
       <w:r>
         <w:rPr>
@@ -5492,6 +5753,7 @@
         </w:rPr>
         <w:t>listen</w:t>
       </w:r>
+      <w:proofErr w:type="gramEnd"/>
       <w:r>
         <w:rPr>
           <w:rFonts w:ascii="Consolas" w:eastAsia="Times New Roman" w:hAnsi="Consolas" w:cs="Times New Roman"/>
@@ -5627,6 +5889,119 @@
         </w:rPr>
         <w:t>));</w:t>
       </w:r>
+    </w:p>
+    <w:p>
+      <w:pPr>
+        <w:rPr>
+          <w:rFonts w:ascii="Times New Roman" w:hAnsi="Times New Roman" w:cs="Times New Roman"/>
+          <w:sz w:val="24"/>
+          <w:szCs w:val="24"/>
+        </w:rPr>
+      </w:pPr>
+    </w:p>
+    <w:p>
+      <w:pPr>
+        <w:rPr>
+          <w:rFonts w:ascii="Times New Roman" w:hAnsi="Times New Roman" w:cs="Times New Roman"/>
+          <w:sz w:val="24"/>
+          <w:szCs w:val="24"/>
+        </w:rPr>
+      </w:pPr>
+      <w:r>
+        <w:rPr>
+          <w:rFonts w:ascii="Times New Roman" w:hAnsi="Times New Roman" w:cs="Times New Roman"/>
+          <w:sz w:val="24"/>
+          <w:szCs w:val="24"/>
+        </w:rPr>
+        <w:t xml:space="preserve">Form all the above </w:t>
+      </w:r>
+    </w:p>
+    <w:p>
+      <w:pPr>
+        <w:rPr>
+          <w:rFonts w:ascii="Times New Roman" w:hAnsi="Times New Roman" w:cs="Times New Roman"/>
+          <w:b/>
+          <w:bCs/>
+          <w:sz w:val="24"/>
+          <w:szCs w:val="24"/>
+        </w:rPr>
+      </w:pPr>
+      <w:r>
+        <w:rPr>
+          <w:rFonts w:ascii="Times New Roman" w:hAnsi="Times New Roman" w:cs="Times New Roman"/>
+          <w:b/>
+          <w:bCs/>
+          <w:sz w:val="24"/>
+          <w:szCs w:val="24"/>
+        </w:rPr>
+        <w:t>Homework</w:t>
+      </w:r>
+      <w:r>
+        <w:rPr>
+          <w:rFonts w:ascii="Times New Roman" w:hAnsi="Times New Roman" w:cs="Times New Roman"/>
+          <w:b/>
+          <w:bCs/>
+          <w:sz w:val="24"/>
+          <w:szCs w:val="24"/>
+        </w:rPr>
+        <w:t xml:space="preserve"> -3</w:t>
+      </w:r>
+    </w:p>
+    <w:p>
+      <w:pPr>
+        <w:rPr>
+          <w:rFonts w:ascii="Times New Roman" w:hAnsi="Times New Roman" w:cs="Times New Roman"/>
+          <w:sz w:val="24"/>
+          <w:szCs w:val="24"/>
+        </w:rPr>
+      </w:pPr>
+      <w:r>
+        <w:rPr>
+          <w:b/>
+          <w:bCs/>
+        </w:rPr>
+        <w:t>3</w:t>
+      </w:r>
+      <w:r>
+        <w:t>.</w:t>
+      </w:r>
+      <w:r>
+        <w:rPr>
+          <w:rFonts w:ascii="Times New Roman" w:hAnsi="Times New Roman" w:cs="Times New Roman"/>
+          <w:sz w:val="24"/>
+          <w:szCs w:val="24"/>
+        </w:rPr>
+        <w:t xml:space="preserve">Using Node Stream API, create a script to unzip a file (after you zip it). (Use </w:t>
+      </w:r>
+      <w:proofErr w:type="spellStart"/>
+      <w:proofErr w:type="gramStart"/>
+      <w:r>
+        <w:rPr>
+          <w:rFonts w:ascii="Times New Roman" w:hAnsi="Times New Roman" w:cs="Times New Roman"/>
+          <w:sz w:val="24"/>
+          <w:szCs w:val="24"/>
+        </w:rPr>
+        <w:t>zlib.createGunzip</w:t>
+      </w:r>
+      <w:proofErr w:type="spellEnd"/>
+      <w:proofErr w:type="gramEnd"/>
+      <w:r>
+        <w:rPr>
+          <w:rFonts w:ascii="Times New Roman" w:hAnsi="Times New Roman" w:cs="Times New Roman"/>
+          <w:sz w:val="24"/>
+          <w:szCs w:val="24"/>
+        </w:rPr>
+        <w:t>() stream)</w:t>
+      </w:r>
+    </w:p>
+    <w:p>
+      <w:pPr>
+        <w:rPr>
+          <w:rFonts w:ascii="Times New Roman" w:hAnsi="Times New Roman" w:cs="Times New Roman"/>
+          <w:sz w:val="24"/>
+          <w:szCs w:val="24"/>
+        </w:rPr>
+      </w:pPr>
     </w:p>
     <w:p>
       <w:pPr>
@@ -5639,96 +6014,7 @@
           <w:u w:val="single"/>
         </w:rPr>
       </w:pPr>
-      <w:bookmarkStart w:id="0" w:name="_GoBack"/>
-      <w:bookmarkEnd w:id="0"/>
-    </w:p>
-    <w:p>
-      <w:pPr>
-        <w:rPr>
-          <w:rFonts w:ascii="Times New Roman" w:hAnsi="Times New Roman" w:cs="Times New Roman"/>
-          <w:b/>
-          <w:bCs/>
-          <w:sz w:val="24"/>
-          <w:szCs w:val="24"/>
-        </w:rPr>
-      </w:pPr>
-      <w:r>
-        <w:rPr>
-          <w:rFonts w:ascii="Times New Roman" w:hAnsi="Times New Roman" w:cs="Times New Roman"/>
-          <w:b/>
-          <w:bCs/>
-          <w:sz w:val="24"/>
-          <w:szCs w:val="24"/>
-        </w:rPr>
-        <w:t>Homework</w:t>
-      </w:r>
-      <w:r>
-        <w:rPr>
-          <w:rFonts w:ascii="Times New Roman" w:hAnsi="Times New Roman" w:cs="Times New Roman"/>
-          <w:b/>
-          <w:bCs/>
-          <w:sz w:val="24"/>
-          <w:szCs w:val="24"/>
-        </w:rPr>
-        <w:t xml:space="preserve"> -3</w:t>
-      </w:r>
-    </w:p>
-    <w:p>
-      <w:pPr>
-        <w:rPr>
-          <w:rFonts w:ascii="Times New Roman" w:hAnsi="Times New Roman" w:cs="Times New Roman"/>
-          <w:sz w:val="24"/>
-          <w:szCs w:val="24"/>
-        </w:rPr>
-      </w:pPr>
-      <w:r>
-        <w:rPr>
-          <w:b/>
-          <w:bCs/>
-        </w:rPr>
-        <w:t>3</w:t>
-      </w:r>
-      <w:r>
-        <w:t>.</w:t>
-      </w:r>
-      <w:r>
-        <w:rPr>
-          <w:rFonts w:ascii="Times New Roman" w:hAnsi="Times New Roman" w:cs="Times New Roman"/>
-          <w:sz w:val="24"/>
-          <w:szCs w:val="24"/>
-        </w:rPr>
-        <w:t xml:space="preserve">Using Node Stream API, create a script to unzip a file (after you zip it). (Use </w:t>
-      </w:r>
-      <w:proofErr w:type="spellStart"/>
-      <w:r>
-        <w:rPr>
-          <w:rFonts w:ascii="Times New Roman" w:hAnsi="Times New Roman" w:cs="Times New Roman"/>
-          <w:sz w:val="24"/>
-          <w:szCs w:val="24"/>
-        </w:rPr>
-        <w:t>zlib.createGunzip</w:t>
-      </w:r>
-      <w:proofErr w:type="spellEnd"/>
-      <w:r>
-        <w:rPr>
-          <w:rFonts w:ascii="Times New Roman" w:hAnsi="Times New Roman" w:cs="Times New Roman"/>
-          <w:sz w:val="24"/>
-          <w:szCs w:val="24"/>
-        </w:rPr>
-        <w:t>() stream)</w:t>
-      </w:r>
-    </w:p>
-    <w:p>
-      <w:pPr>
-        <w:rPr>
-          <w:rFonts w:ascii="Times New Roman" w:hAnsi="Times New Roman" w:cs="Times New Roman"/>
-          <w:sz w:val="24"/>
-          <w:szCs w:val="24"/>
-        </w:rPr>
-      </w:pPr>
-    </w:p>
-    <w:p>
-      <w:pPr>
+      <w:r>
         <w:rPr>
           <w:rFonts w:ascii="Times New Roman" w:hAnsi="Times New Roman" w:cs="Times New Roman"/>
           <w:b/>
@@ -5737,16 +6023,6 @@
           <w:szCs w:val="24"/>
           <w:u w:val="single"/>
         </w:rPr>
-      </w:pPr>
-      <w:r>
-        <w:rPr>
-          <w:rFonts w:ascii="Times New Roman" w:hAnsi="Times New Roman" w:cs="Times New Roman"/>
-          <w:b/>
-          <w:bCs/>
-          <w:sz w:val="24"/>
-          <w:szCs w:val="24"/>
-          <w:u w:val="single"/>
-        </w:rPr>
         <w:t>Answer</w:t>
       </w:r>
     </w:p>
@@ -5952,6 +6228,7 @@
         </w:rPr>
       </w:pPr>
       <w:proofErr w:type="spellStart"/>
+      <w:proofErr w:type="gramStart"/>
       <w:r>
         <w:rPr>
           <w:rFonts w:ascii="Consolas" w:eastAsia="Times New Roman" w:hAnsi="Consolas" w:cs="Times New Roman"/>
@@ -5980,6 +6257,7 @@
         <w:t>createReadStream</w:t>
       </w:r>
       <w:proofErr w:type="spellEnd"/>
+      <w:proofErr w:type="gramEnd"/>
       <w:r>
         <w:rPr>
           <w:rFonts w:ascii="Consolas" w:eastAsia="Times New Roman" w:hAnsi="Consolas" w:cs="Times New Roman"/>
@@ -6044,7 +6322,17 @@
           <w:sz w:val="21"/>
           <w:szCs w:val="21"/>
         </w:rPr>
-        <w:t>    .</w:t>
+        <w:t>    </w:t>
+      </w:r>
+      <w:proofErr w:type="gramStart"/>
+      <w:r>
+        <w:rPr>
+          <w:rFonts w:ascii="Consolas" w:eastAsia="Times New Roman" w:hAnsi="Consolas" w:cs="Times New Roman"/>
+          <w:color w:val="D4D4D4"/>
+          <w:sz w:val="21"/>
+          <w:szCs w:val="21"/>
+        </w:rPr>
+        <w:t>.</w:t>
       </w:r>
       <w:r>
         <w:rPr>
@@ -6055,6 +6343,7 @@
         </w:rPr>
         <w:t>pipe</w:t>
       </w:r>
+      <w:proofErr w:type="gramEnd"/>
       <w:r>
         <w:rPr>
           <w:rFonts w:ascii="Consolas" w:eastAsia="Times New Roman" w:hAnsi="Consolas" w:cs="Times New Roman"/>
@@ -6121,7 +6410,17 @@
           <w:sz w:val="21"/>
           <w:szCs w:val="21"/>
         </w:rPr>
-        <w:t>    .</w:t>
+        <w:t>    </w:t>
+      </w:r>
+      <w:proofErr w:type="gramStart"/>
+      <w:r>
+        <w:rPr>
+          <w:rFonts w:ascii="Consolas" w:eastAsia="Times New Roman" w:hAnsi="Consolas" w:cs="Times New Roman"/>
+          <w:color w:val="D4D4D4"/>
+          <w:sz w:val="21"/>
+          <w:szCs w:val="21"/>
+        </w:rPr>
+        <w:t>.</w:t>
       </w:r>
       <w:r>
         <w:rPr>
@@ -6132,6 +6431,7 @@
         </w:rPr>
         <w:t>pipe</w:t>
       </w:r>
+      <w:proofErr w:type="gramEnd"/>
       <w:r>
         <w:rPr>
           <w:rFonts w:ascii="Consolas" w:eastAsia="Times New Roman" w:hAnsi="Consolas" w:cs="Times New Roman"/>
@@ -6209,6 +6509,7 @@
           <w:szCs w:val="21"/>
         </w:rPr>
       </w:pPr>
+      <w:proofErr w:type="gramStart"/>
       <w:r>
         <w:rPr>
           <w:rFonts w:ascii="Consolas" w:eastAsia="Times New Roman" w:hAnsi="Consolas" w:cs="Times New Roman"/>
@@ -6245,6 +6546,7 @@
         </w:rPr>
         <w:t>(</w:t>
       </w:r>
+      <w:proofErr w:type="gramEnd"/>
       <w:r>
         <w:rPr>
           <w:rFonts w:ascii="Consolas" w:eastAsia="Times New Roman" w:hAnsi="Consolas" w:cs="Times New Roman"/>
@@ -6275,306 +6577,6 @@
           <w:szCs w:val="21"/>
         </w:rPr>
       </w:pPr>
-    </w:p>
-    <w:p>
-      <w:pPr>
-        <w:shd w:val="clear" w:color="auto" w:fill="1E1E1E"/>
-        <w:spacing w:after="0" w:line="285" w:lineRule="atLeast"/>
-        <w:rPr>
-          <w:rFonts w:ascii="Consolas" w:eastAsia="Times New Roman" w:hAnsi="Consolas" w:cs="Times New Roman"/>
-          <w:color w:val="D4D4D4"/>
-          <w:sz w:val="21"/>
-          <w:szCs w:val="21"/>
-        </w:rPr>
-      </w:pPr>
-      <w:r>
-        <w:rPr>
-          <w:rFonts w:ascii="Consolas" w:eastAsia="Times New Roman" w:hAnsi="Consolas" w:cs="Times New Roman"/>
-          <w:color w:val="6A9955"/>
-          <w:sz w:val="21"/>
-          <w:szCs w:val="21"/>
-        </w:rPr>
-        <w:t>/*Using Node Stream API, create a script to unzip a file.</w:t>
-      </w:r>
-    </w:p>
-    <w:p>
-      <w:pPr>
-        <w:shd w:val="clear" w:color="auto" w:fill="1E1E1E"/>
-        <w:spacing w:after="0" w:line="285" w:lineRule="atLeast"/>
-        <w:rPr>
-          <w:rFonts w:ascii="Consolas" w:eastAsia="Times New Roman" w:hAnsi="Consolas" w:cs="Times New Roman"/>
-          <w:color w:val="D4D4D4"/>
-          <w:sz w:val="21"/>
-          <w:szCs w:val="21"/>
-        </w:rPr>
-      </w:pPr>
-      <w:r>
-        <w:rPr>
-          <w:rFonts w:ascii="Consolas" w:eastAsia="Times New Roman" w:hAnsi="Consolas" w:cs="Times New Roman"/>
-          <w:color w:val="6A9955"/>
-          <w:sz w:val="21"/>
-          <w:szCs w:val="21"/>
-        </w:rPr>
-        <w:t>(use </w:t>
-      </w:r>
-      <w:proofErr w:type="spellStart"/>
-      <w:r>
-        <w:rPr>
-          <w:rFonts w:ascii="Consolas" w:eastAsia="Times New Roman" w:hAnsi="Consolas" w:cs="Times New Roman"/>
-          <w:color w:val="6A9955"/>
-          <w:sz w:val="21"/>
-          <w:szCs w:val="21"/>
-        </w:rPr>
-        <w:t>zlib.createGunzip</w:t>
-      </w:r>
-      <w:proofErr w:type="spellEnd"/>
-      <w:r>
-        <w:rPr>
-          <w:rFonts w:ascii="Consolas" w:eastAsia="Times New Roman" w:hAnsi="Consolas" w:cs="Times New Roman"/>
-          <w:color w:val="6A9955"/>
-          <w:sz w:val="21"/>
-          <w:szCs w:val="21"/>
-        </w:rPr>
-        <w:t>() stream)</w:t>
-      </w:r>
-    </w:p>
-    <w:p>
-      <w:pPr>
-        <w:shd w:val="clear" w:color="auto" w:fill="1E1E1E"/>
-        <w:spacing w:after="0" w:line="285" w:lineRule="atLeast"/>
-        <w:rPr>
-          <w:rFonts w:ascii="Consolas" w:eastAsia="Times New Roman" w:hAnsi="Consolas" w:cs="Times New Roman"/>
-          <w:color w:val="D4D4D4"/>
-          <w:sz w:val="21"/>
-          <w:szCs w:val="21"/>
-        </w:rPr>
-      </w:pPr>
-      <w:r>
-        <w:rPr>
-          <w:rFonts w:ascii="Consolas" w:eastAsia="Times New Roman" w:hAnsi="Consolas" w:cs="Times New Roman"/>
-          <w:color w:val="6A9955"/>
-          <w:sz w:val="21"/>
-          <w:szCs w:val="21"/>
-        </w:rPr>
-        <w:t>*/</w:t>
-      </w:r>
-    </w:p>
-    <w:p>
-      <w:pPr>
-        <w:shd w:val="clear" w:color="auto" w:fill="1E1E1E"/>
-        <w:spacing w:after="0" w:line="285" w:lineRule="atLeast"/>
-        <w:rPr>
-          <w:rFonts w:ascii="Consolas" w:eastAsia="Times New Roman" w:hAnsi="Consolas" w:cs="Times New Roman"/>
-          <w:color w:val="D4D4D4"/>
-          <w:sz w:val="21"/>
-          <w:szCs w:val="21"/>
-        </w:rPr>
-      </w:pPr>
-    </w:p>
-    <w:p>
-      <w:pPr>
-        <w:shd w:val="clear" w:color="auto" w:fill="1E1E1E"/>
-        <w:spacing w:after="0" w:line="285" w:lineRule="atLeast"/>
-        <w:rPr>
-          <w:rFonts w:ascii="Consolas" w:eastAsia="Times New Roman" w:hAnsi="Consolas" w:cs="Times New Roman"/>
-          <w:color w:val="D4D4D4"/>
-          <w:sz w:val="21"/>
-          <w:szCs w:val="21"/>
-        </w:rPr>
-      </w:pPr>
-      <w:r>
-        <w:rPr>
-          <w:rFonts w:ascii="Consolas" w:eastAsia="Times New Roman" w:hAnsi="Consolas" w:cs="Times New Roman"/>
-          <w:color w:val="6A9955"/>
-          <w:sz w:val="21"/>
-          <w:szCs w:val="21"/>
-        </w:rPr>
-        <w:t>// var fs = require("fs");</w:t>
-      </w:r>
-    </w:p>
-    <w:p>
-      <w:pPr>
-        <w:shd w:val="clear" w:color="auto" w:fill="1E1E1E"/>
-        <w:spacing w:after="0" w:line="285" w:lineRule="atLeast"/>
-        <w:rPr>
-          <w:rFonts w:ascii="Consolas" w:eastAsia="Times New Roman" w:hAnsi="Consolas" w:cs="Times New Roman"/>
-          <w:color w:val="D4D4D4"/>
-          <w:sz w:val="21"/>
-          <w:szCs w:val="21"/>
-        </w:rPr>
-      </w:pPr>
-      <w:r>
-        <w:rPr>
-          <w:rFonts w:ascii="Consolas" w:eastAsia="Times New Roman" w:hAnsi="Consolas" w:cs="Times New Roman"/>
-          <w:color w:val="6A9955"/>
-          <w:sz w:val="21"/>
-          <w:szCs w:val="21"/>
-        </w:rPr>
-        <w:t>// var </w:t>
-      </w:r>
-      <w:proofErr w:type="spellStart"/>
-      <w:r>
-        <w:rPr>
-          <w:rFonts w:ascii="Consolas" w:eastAsia="Times New Roman" w:hAnsi="Consolas" w:cs="Times New Roman"/>
-          <w:color w:val="6A9955"/>
-          <w:sz w:val="21"/>
-          <w:szCs w:val="21"/>
-        </w:rPr>
-        <w:t>zlib</w:t>
-      </w:r>
-      <w:proofErr w:type="spellEnd"/>
-      <w:r>
-        <w:rPr>
-          <w:rFonts w:ascii="Consolas" w:eastAsia="Times New Roman" w:hAnsi="Consolas" w:cs="Times New Roman"/>
-          <w:color w:val="6A9955"/>
-          <w:sz w:val="21"/>
-          <w:szCs w:val="21"/>
-        </w:rPr>
-        <w:t> = require('</w:t>
-      </w:r>
-      <w:proofErr w:type="spellStart"/>
-      <w:r>
-        <w:rPr>
-          <w:rFonts w:ascii="Consolas" w:eastAsia="Times New Roman" w:hAnsi="Consolas" w:cs="Times New Roman"/>
-          <w:color w:val="6A9955"/>
-          <w:sz w:val="21"/>
-          <w:szCs w:val="21"/>
-        </w:rPr>
-        <w:t>zlib</w:t>
-      </w:r>
-      <w:proofErr w:type="spellEnd"/>
-      <w:r>
-        <w:rPr>
-          <w:rFonts w:ascii="Consolas" w:eastAsia="Times New Roman" w:hAnsi="Consolas" w:cs="Times New Roman"/>
-          <w:color w:val="6A9955"/>
-          <w:sz w:val="21"/>
-          <w:szCs w:val="21"/>
-        </w:rPr>
-        <w:t>');</w:t>
-      </w:r>
-    </w:p>
-    <w:p>
-      <w:pPr>
-        <w:shd w:val="clear" w:color="auto" w:fill="1E1E1E"/>
-        <w:spacing w:after="0" w:line="285" w:lineRule="atLeast"/>
-        <w:rPr>
-          <w:rFonts w:ascii="Consolas" w:eastAsia="Times New Roman" w:hAnsi="Consolas" w:cs="Times New Roman"/>
-          <w:color w:val="D4D4D4"/>
-          <w:sz w:val="21"/>
-          <w:szCs w:val="21"/>
-        </w:rPr>
-      </w:pPr>
-      <w:r>
-        <w:rPr>
-          <w:rFonts w:ascii="Consolas" w:eastAsia="Times New Roman" w:hAnsi="Consolas" w:cs="Times New Roman"/>
-          <w:color w:val="6A9955"/>
-          <w:sz w:val="21"/>
-          <w:szCs w:val="21"/>
-        </w:rPr>
-        <w:t>// </w:t>
-      </w:r>
-      <w:proofErr w:type="spellStart"/>
-      <w:r>
-        <w:rPr>
-          <w:rFonts w:ascii="Consolas" w:eastAsia="Times New Roman" w:hAnsi="Consolas" w:cs="Times New Roman"/>
-          <w:color w:val="6A9955"/>
-          <w:sz w:val="21"/>
-          <w:szCs w:val="21"/>
-        </w:rPr>
-        <w:t>fs.createReadStream</w:t>
-      </w:r>
-      <w:proofErr w:type="spellEnd"/>
-      <w:r>
-        <w:rPr>
-          <w:rFonts w:ascii="Consolas" w:eastAsia="Times New Roman" w:hAnsi="Consolas" w:cs="Times New Roman"/>
-          <w:color w:val="6A9955"/>
-          <w:sz w:val="21"/>
-          <w:szCs w:val="21"/>
-        </w:rPr>
-        <w:t>('input.txt').pipe(</w:t>
-      </w:r>
-      <w:proofErr w:type="spellStart"/>
-      <w:r>
-        <w:rPr>
-          <w:rFonts w:ascii="Consolas" w:eastAsia="Times New Roman" w:hAnsi="Consolas" w:cs="Times New Roman"/>
-          <w:color w:val="6A9955"/>
-          <w:sz w:val="21"/>
-          <w:szCs w:val="21"/>
-        </w:rPr>
-        <w:t>zlib.createGzip</w:t>
-      </w:r>
-      <w:proofErr w:type="spellEnd"/>
-      <w:r>
-        <w:rPr>
-          <w:rFonts w:ascii="Consolas" w:eastAsia="Times New Roman" w:hAnsi="Consolas" w:cs="Times New Roman"/>
-          <w:color w:val="6A9955"/>
-          <w:sz w:val="21"/>
-          <w:szCs w:val="21"/>
-        </w:rPr>
-        <w:t>())</w:t>
-      </w:r>
-    </w:p>
-    <w:p>
-      <w:pPr>
-        <w:shd w:val="clear" w:color="auto" w:fill="1E1E1E"/>
-        <w:spacing w:after="0" w:line="285" w:lineRule="atLeast"/>
-        <w:rPr>
-          <w:rFonts w:ascii="Consolas" w:eastAsia="Times New Roman" w:hAnsi="Consolas" w:cs="Times New Roman"/>
-          <w:color w:val="D4D4D4"/>
-          <w:sz w:val="21"/>
-          <w:szCs w:val="21"/>
-        </w:rPr>
-      </w:pPr>
-      <w:r>
-        <w:rPr>
-          <w:rFonts w:ascii="Consolas" w:eastAsia="Times New Roman" w:hAnsi="Consolas" w:cs="Times New Roman"/>
-          <w:color w:val="6A9955"/>
-          <w:sz w:val="21"/>
-          <w:szCs w:val="21"/>
-        </w:rPr>
-        <w:t>// .pipe(</w:t>
-      </w:r>
-      <w:proofErr w:type="spellStart"/>
-      <w:r>
-        <w:rPr>
-          <w:rFonts w:ascii="Consolas" w:eastAsia="Times New Roman" w:hAnsi="Consolas" w:cs="Times New Roman"/>
-          <w:color w:val="6A9955"/>
-          <w:sz w:val="21"/>
-          <w:szCs w:val="21"/>
-        </w:rPr>
-        <w:t>fs.createWriteStream</w:t>
-      </w:r>
-      <w:proofErr w:type="spellEnd"/>
-      <w:r>
-        <w:rPr>
-          <w:rFonts w:ascii="Consolas" w:eastAsia="Times New Roman" w:hAnsi="Consolas" w:cs="Times New Roman"/>
-          <w:color w:val="6A9955"/>
-          <w:sz w:val="21"/>
-          <w:szCs w:val="21"/>
-        </w:rPr>
-        <w:t>('input.txt.gz'));</w:t>
-      </w:r>
-    </w:p>
-    <w:p>
-      <w:pPr>
-        <w:shd w:val="clear" w:color="auto" w:fill="1E1E1E"/>
-        <w:spacing w:after="0" w:line="285" w:lineRule="atLeast"/>
-        <w:rPr>
-          <w:rFonts w:ascii="Consolas" w:eastAsia="Times New Roman" w:hAnsi="Consolas" w:cs="Times New Roman"/>
-          <w:color w:val="D4D4D4"/>
-          <w:sz w:val="21"/>
-          <w:szCs w:val="21"/>
-        </w:rPr>
-      </w:pPr>
-      <w:r>
-        <w:rPr>
-          <w:rFonts w:ascii="Consolas" w:eastAsia="Times New Roman" w:hAnsi="Consolas" w:cs="Times New Roman"/>
-          <w:color w:val="6A9955"/>
-          <w:sz w:val="21"/>
-          <w:szCs w:val="21"/>
-        </w:rPr>
-        <w:t>// console.log("File Compressed.");</w:t>
-      </w:r>
     </w:p>
     <w:p>
       <w:pPr>

</xml_diff>